<commit_message>
[update]Update doc visão PI
Adicionei nossos nomes no readme
</commit_message>
<xml_diff>
--- a/Desenvolvimento Ágil/Declaração_de_Visão_PI.docx
+++ b/Desenvolvimento Ágil/Declaração_de_Visão_PI.docx
@@ -537,6 +537,8 @@
         </w:tabs>
         <w:jc w:val="both"/>
         <w:rPr>
+          <w:i/>
+          <w:iCs/>
           <w:color w:val="0070C0"/>
           <w:sz w:val="36"/>
         </w:rPr>
@@ -575,7 +577,13 @@
         <w:rPr>
           <w:sz w:val="24"/>
         </w:rPr>
-        <w:t>(entrega prevista para o dia 8 de dezembro de 2021)</w:t>
+        <w:t>(entrega prevista para o dia 8</w:t>
+      </w:r>
+      <w:r>
+        <w:rPr>
+          <w:sz w:val="24"/>
+        </w:rPr>
+        <w:t xml:space="preserve"> de dezembro de 2021)</w:t>
       </w:r>
       <w:r>
         <w:rPr>
@@ -1045,17 +1053,8 @@
                 <w:sz w:val="22"/>
                 <w:lang w:val="en-US"/>
               </w:rPr>
-              <w:t xml:space="preserve"> Lopes </w:t>
+              <w:t xml:space="preserve"> Lopes Guimarães</w:t>
             </w:r>
-            <w:proofErr w:type="spellStart"/>
-            <w:r>
-              <w:rPr>
-                <w:sz w:val="22"/>
-                <w:lang w:val="en-US"/>
-              </w:rPr>
-              <w:t>Guimarães</w:t>
-            </w:r>
-            <w:proofErr w:type="spellEnd"/>
           </w:p>
         </w:tc>
         <w:tc>

</xml_diff>